<commit_message>
do some improvement in project 1
</commit_message>
<xml_diff>
--- a/project1/最近邻、双线性和双三次方插值实验报告.docx
+++ b/project1/最近邻、双线性和双三次方插值实验报告.docx
@@ -2341,6 +2341,72 @@
           <w:tab w:val="left" w:pos="2980"/>
         </w:tabs>
       </w:pPr>
+      <w:r>
+        <w:rPr>
+          <w:rFonts w:hint="eastAsia"/>
+        </w:rPr>
+        <w:t>每一行</w:t>
+      </w:r>
+      <w:r>
+        <w:rPr>
+          <w:rFonts w:hint="eastAsia"/>
+        </w:rPr>
+        <w:t>,</w:t>
+      </w:r>
+      <w:r>
+        <w:rPr>
+          <w:rFonts w:hint="eastAsia"/>
+        </w:rPr>
+        <w:t>比例放大</w:t>
+      </w:r>
+      <w:r>
+        <w:t xml:space="preserve">, </w:t>
+      </w:r>
+      <w:r>
+        <w:rPr>
+          <w:rFonts w:hint="eastAsia"/>
+        </w:rPr>
+        <w:t>四舍五入</w:t>
+      </w:r>
+      <w:r>
+        <w:rPr>
+          <w:rFonts w:hint="eastAsia"/>
+        </w:rPr>
+        <w:t>取</w:t>
+      </w:r>
+      <w:r>
+        <w:rPr>
+          <w:rFonts w:hint="eastAsia"/>
+        </w:rPr>
+        <w:t>int</w:t>
+      </w:r>
+      <w:r>
+        <w:t xml:space="preserve"> , </w:t>
+      </w:r>
+      <w:r>
+        <w:rPr>
+          <w:rFonts w:hint="eastAsia"/>
+        </w:rPr>
+        <w:t>获得原来的</w:t>
+      </w:r>
+      <w:r>
+        <w:rPr>
+          <w:rFonts w:hint="eastAsia"/>
+        </w:rPr>
+        <w:t>最近</w:t>
+      </w:r>
+      <w:r>
+        <w:rPr>
+          <w:rFonts w:hint="eastAsia"/>
+        </w:rPr>
+        <w:t>点</w:t>
+      </w:r>
+      <w:r>
+        <w:rPr>
+          <w:rFonts w:hint="eastAsia"/>
+        </w:rPr>
+        <w:t>.</w:t>
+      </w:r>
     </w:p>
     <w:p>
       <w:pPr>
@@ -2348,31 +2414,22 @@
           <w:tab w:val="left" w:pos="2980"/>
         </w:tabs>
       </w:pPr>
+      <w:r>
+        <w:rPr>
+          <w:rFonts w:hint="eastAsia"/>
+        </w:rPr>
+        <w:t>目标各像素点的灰度值代替源图像中与其最邻近像素的灰度值。</w:t>
+      </w:r>
     </w:p>
     <w:p>
       <w:pPr>
         <w:tabs>
           <w:tab w:val="left" w:pos="2980"/>
         </w:tabs>
-      </w:pPr>
-      <w:r>
-        <w:rPr>
-          <w:rFonts w:hint="eastAsia"/>
-        </w:rPr>
-        <w:t>4</w:t>
-      </w:r>
-      <w:r>
-        <w:t xml:space="preserve">. </w:t>
-      </w:r>
-      <w:r>
-        <w:rPr>
-          <w:rFonts w:hint="eastAsia"/>
-        </w:rPr>
-        <w:t>写</w:t>
-      </w:r>
-      <w:r>
-        <w:t>双线性内插</w:t>
-      </w:r>
+        <w:rPr>
+          <w:rFonts w:hint="eastAsia"/>
+        </w:rPr>
+      </w:pPr>
     </w:p>
     <w:p>
       <w:pPr>
@@ -2380,36 +2437,81 @@
           <w:tab w:val="left" w:pos="2980"/>
         </w:tabs>
       </w:pPr>
+      <w:r>
+        <w:rPr>
+          <w:rFonts w:hint="eastAsia"/>
+        </w:rPr>
+        <w:t>4</w:t>
+      </w:r>
+      <w:r>
+        <w:t xml:space="preserve">. </w:t>
+      </w:r>
+      <w:r>
+        <w:rPr>
+          <w:rFonts w:hint="eastAsia"/>
+        </w:rPr>
+        <w:t>写</w:t>
+      </w:r>
+      <w:r>
+        <w:t>双线性内插</w:t>
+      </w:r>
     </w:p>
     <w:p>
       <w:pPr>
         <w:tabs>
           <w:tab w:val="left" w:pos="2980"/>
         </w:tabs>
-        <w:rPr>
-          <w:rFonts w:ascii="宋体" w:hAnsi="宋体"/>
-        </w:rPr>
-      </w:pPr>
-      <w:r>
-        <w:rPr>
-          <w:rFonts w:hint="eastAsia"/>
-        </w:rPr>
-        <w:t>5</w:t>
-      </w:r>
-      <w:r>
-        <w:t xml:space="preserve">. </w:t>
-      </w:r>
-      <w:r>
-        <w:rPr>
-          <w:rFonts w:hint="eastAsia"/>
-        </w:rPr>
-        <w:t>写</w:t>
-      </w:r>
-      <w:r>
-        <w:rPr>
-          <w:shd w:val="clear" w:color="auto" w:fill="FFFFFF"/>
-        </w:rPr>
-        <w:t>双三次方插值</w:t>
+      </w:pPr>
+      <w:r>
+        <w:t>首先在</w:t>
+      </w:r>
+      <w:r>
+        <w:t>x</w:t>
+      </w:r>
+      <w:r>
+        <w:t>轴方向上，对</w:t>
+      </w:r>
+      <w:r>
+        <w:t>R1</w:t>
+      </w:r>
+      <w:r>
+        <w:t>和</w:t>
+      </w:r>
+      <w:r>
+        <w:t>R2</w:t>
+      </w:r>
+      <w:r>
+        <w:t>两个点进行插值，这个很简单，然后根据</w:t>
+      </w:r>
+      <w:r>
+        <w:t>R1</w:t>
+      </w:r>
+      <w:r>
+        <w:t>和</w:t>
+      </w:r>
+      <w:r>
+        <w:t>R2</w:t>
+      </w:r>
+      <w:r>
+        <w:t>对</w:t>
+      </w:r>
+      <w:r>
+        <w:t>P</w:t>
+      </w:r>
+      <w:r>
+        <w:t>点进行插值，这就是所谓的双线性插值。（</w:t>
+      </w:r>
+      <w:r>
+        <w:t>f ( * )</w:t>
+      </w:r>
+      <w:r>
+        <w:t>为</w:t>
+      </w:r>
+      <w:r>
+        <w:t xml:space="preserve"> * </w:t>
+      </w:r>
+      <w:r>
+        <w:t>点处像素值）</w:t>
       </w:r>
     </w:p>
     <w:p>
@@ -2417,67 +2519,269 @@
         <w:tabs>
           <w:tab w:val="left" w:pos="2980"/>
         </w:tabs>
-        <w:rPr>
-          <w:rFonts w:ascii="宋体" w:hAnsi="宋体"/>
-        </w:rPr>
-      </w:pPr>
-      <w:r>
-        <w:rPr>
-          <w:rFonts w:ascii="宋体" w:hAnsi="宋体" w:hint="eastAsia"/>
-        </w:rPr>
-        <w:t>这个效果好像不是很好,</w:t>
-      </w:r>
-      <w:r>
-        <w:rPr>
-          <w:rFonts w:ascii="宋体" w:hAnsi="宋体"/>
+      </w:pPr>
+      <w:r>
+        <w:t>在</w:t>
+      </w:r>
+      <w:r>
+        <w:t>x</w:t>
+      </w:r>
+      <w:r>
+        <w:t>，</w:t>
+      </w:r>
+      <w:r>
+        <w:t>y</w:t>
+      </w:r>
+      <w:r>
+        <w:t>方向分别进行插值计算，最后对</w:t>
+      </w:r>
+      <w:r>
+        <w:t>P</w:t>
+      </w:r>
+      <w:r>
+        <w:t>点进行插值计算：</w:t>
+      </w:r>
+    </w:p>
+    <w:p>
+      <w:pPr>
+        <w:widowControl/>
+        <w:shd w:val="clear" w:color="auto" w:fill="FFFFFF"/>
+        <w:spacing w:line="360" w:lineRule="atLeast"/>
+        <w:ind w:firstLine="480"/>
+        <w:jc w:val="left"/>
+        <w:rPr>
+          <w:rFonts w:ascii="Arial" w:hAnsi="Arial" w:cs="Arial"/>
+          <w:color w:val="333333"/>
+          <w:kern w:val="0"/>
+          <w:szCs w:val="21"/>
+        </w:rPr>
+      </w:pPr>
+      <w:r>
+        <w:rPr>
+          <w:rFonts w:ascii="Arial" w:hAnsi="Arial" w:cs="Arial"/>
+          <w:color w:val="333333"/>
+          <w:kern w:val="0"/>
+          <w:szCs w:val="21"/>
+        </w:rPr>
+        <w:t>线性插值的结果与插值的顺序无关。首先进行</w:t>
+      </w:r>
+      <w:r>
+        <w:rPr>
+          <w:rFonts w:ascii="Arial" w:hAnsi="Arial" w:cs="Arial"/>
+          <w:i/>
+          <w:iCs/>
+          <w:color w:val="333333"/>
+          <w:kern w:val="0"/>
+          <w:szCs w:val="21"/>
+        </w:rPr>
+        <w:t>y</w:t>
+      </w:r>
+      <w:r>
+        <w:rPr>
+          <w:rFonts w:ascii="Arial" w:hAnsi="Arial" w:cs="Arial"/>
+          <w:color w:val="333333"/>
+          <w:kern w:val="0"/>
+          <w:szCs w:val="21"/>
+        </w:rPr>
+        <w:t>方向的插值，然后进行</w:t>
+      </w:r>
+      <w:r>
+        <w:rPr>
+          <w:rFonts w:ascii="Arial" w:hAnsi="Arial" w:cs="Arial"/>
+          <w:i/>
+          <w:iCs/>
+          <w:color w:val="333333"/>
+          <w:kern w:val="0"/>
+          <w:szCs w:val="21"/>
+        </w:rPr>
+        <w:t>x</w:t>
+      </w:r>
+      <w:r>
+        <w:rPr>
+          <w:rFonts w:ascii="Arial" w:hAnsi="Arial" w:cs="Arial"/>
+          <w:color w:val="333333"/>
+          <w:kern w:val="0"/>
+          <w:szCs w:val="21"/>
+        </w:rPr>
+        <w:t>方向的插值，所得到的结果是一样的。双线性插值的结果与先进行哪个方向的插值无关。</w:t>
+      </w:r>
+    </w:p>
+    <w:p>
+      <w:pPr>
+        <w:widowControl/>
+        <w:shd w:val="clear" w:color="auto" w:fill="FFFFFF"/>
+        <w:spacing w:line="360" w:lineRule="atLeast"/>
+        <w:ind w:firstLine="480"/>
+        <w:jc w:val="left"/>
+        <w:rPr>
+          <w:rFonts w:ascii="Arial" w:hAnsi="Arial" w:cs="Arial"/>
+          <w:color w:val="333333"/>
+          <w:kern w:val="0"/>
+          <w:szCs w:val="21"/>
+        </w:rPr>
+      </w:pPr>
+      <w:r>
+        <w:rPr>
+          <w:rFonts w:ascii="Arial" w:hAnsi="Arial" w:cs="Arial"/>
+          <w:color w:val="333333"/>
+          <w:kern w:val="0"/>
+          <w:szCs w:val="21"/>
+        </w:rPr>
+        <w:t>如果选择一个坐标系统使得</w:t>
+      </w:r>
+      <w:r>
+        <w:rPr>
+          <w:rFonts w:ascii="Arial" w:hAnsi="Arial" w:cs="Arial"/>
+          <w:color w:val="333333"/>
+          <w:kern w:val="0"/>
+          <w:szCs w:val="21"/>
         </w:rPr>
         <w:t xml:space="preserve"> </w:t>
       </w:r>
       <w:r>
         <w:rPr>
-          <w:rFonts w:ascii="宋体" w:hAnsi="宋体" w:hint="eastAsia"/>
-        </w:rPr>
-        <w:t>可能是多项式选择的问题.</w:t>
-      </w:r>
-      <w:r>
-        <w:rPr>
-          <w:rFonts w:ascii="宋体" w:hAnsi="宋体"/>
-        </w:rPr>
-        <w:t xml:space="preserve"> </w:t>
-      </w:r>
+          <w:rFonts w:ascii="Arial" w:hAnsi="Arial" w:cs="Arial"/>
+          <w:color w:val="333333"/>
+          <w:kern w:val="0"/>
+          <w:szCs w:val="21"/>
+        </w:rPr>
+        <w:t>的四个已知点坐标分别为</w:t>
+      </w:r>
+      <w:r>
+        <w:rPr>
+          <w:rFonts w:ascii="Arial" w:hAnsi="Arial" w:cs="Arial"/>
+          <w:color w:val="333333"/>
+          <w:kern w:val="0"/>
+          <w:szCs w:val="21"/>
+        </w:rPr>
+        <w:t xml:space="preserve"> (0, 0)</w:t>
+      </w:r>
+      <w:r>
+        <w:rPr>
+          <w:rFonts w:ascii="Arial" w:hAnsi="Arial" w:cs="Arial"/>
+          <w:color w:val="333333"/>
+          <w:kern w:val="0"/>
+          <w:szCs w:val="21"/>
+        </w:rPr>
+        <w:t>、</w:t>
+      </w:r>
+      <w:r>
+        <w:rPr>
+          <w:rFonts w:ascii="Arial" w:hAnsi="Arial" w:cs="Arial"/>
+          <w:color w:val="333333"/>
+          <w:kern w:val="0"/>
+          <w:szCs w:val="21"/>
+        </w:rPr>
+        <w:t>(0, 1)</w:t>
+      </w:r>
+      <w:r>
+        <w:rPr>
+          <w:rFonts w:ascii="Arial" w:hAnsi="Arial" w:cs="Arial"/>
+          <w:color w:val="333333"/>
+          <w:kern w:val="0"/>
+          <w:szCs w:val="21"/>
+        </w:rPr>
+        <w:t>、</w:t>
+      </w:r>
+      <w:r>
+        <w:rPr>
+          <w:rFonts w:ascii="Arial" w:hAnsi="Arial" w:cs="Arial"/>
+          <w:color w:val="333333"/>
+          <w:kern w:val="0"/>
+          <w:szCs w:val="21"/>
+        </w:rPr>
+        <w:t xml:space="preserve">(1, 0) </w:t>
+      </w:r>
+      <w:r>
+        <w:rPr>
+          <w:rFonts w:ascii="Arial" w:hAnsi="Arial" w:cs="Arial"/>
+          <w:color w:val="333333"/>
+          <w:kern w:val="0"/>
+          <w:szCs w:val="21"/>
+        </w:rPr>
+        <w:t>和</w:t>
+      </w:r>
+      <w:r>
+        <w:rPr>
+          <w:rFonts w:ascii="Arial" w:hAnsi="Arial" w:cs="Arial"/>
+          <w:color w:val="333333"/>
+          <w:kern w:val="0"/>
+          <w:szCs w:val="21"/>
+        </w:rPr>
+        <w:t xml:space="preserve"> (1, 1)</w:t>
+      </w:r>
+      <w:r>
+        <w:rPr>
+          <w:rFonts w:ascii="Arial" w:hAnsi="Arial" w:cs="Arial"/>
+          <w:color w:val="333333"/>
+          <w:kern w:val="0"/>
+          <w:szCs w:val="21"/>
+        </w:rPr>
+        <w:t>，那么插值公式就可以化简为</w:t>
+      </w:r>
+    </w:p>
+    <w:p>
+      <w:pPr>
+        <w:widowControl/>
+        <w:shd w:val="clear" w:color="auto" w:fill="FFFFFF"/>
+        <w:spacing w:line="360" w:lineRule="atLeast"/>
+        <w:ind w:firstLine="480"/>
+        <w:jc w:val="left"/>
+        <w:rPr>
+          <w:rFonts w:ascii="Arial" w:hAnsi="Arial" w:cs="Arial"/>
+          <w:color w:val="333333"/>
+          <w:kern w:val="0"/>
+          <w:szCs w:val="21"/>
+        </w:rPr>
+      </w:pPr>
+      <w:r>
+        <w:rPr>
+          <w:rFonts w:ascii="Arial" w:hAnsi="Arial" w:cs="Arial"/>
+          <w:color w:val="333333"/>
+          <w:kern w:val="0"/>
+          <w:szCs w:val="21"/>
+        </w:rPr>
+        <w:t>f(x,y)=f(0,0)(1-x)(1-y)+f(1,0)x(1-y)+f(0,1)(1-x)y+f(1,1)xy</w:t>
+      </w:r>
+    </w:p>
+    <w:p>
+      <w:pPr>
+        <w:widowControl/>
+        <w:shd w:val="clear" w:color="auto" w:fill="FFFFFF"/>
+        <w:spacing w:line="360" w:lineRule="atLeast"/>
+        <w:ind w:firstLine="480"/>
+        <w:jc w:val="left"/>
+        <w:rPr>
+          <w:rFonts w:ascii="Arial" w:hAnsi="Arial" w:cs="Arial" w:hint="eastAsia"/>
+          <w:color w:val="333333"/>
+          <w:kern w:val="0"/>
+          <w:szCs w:val="21"/>
+        </w:rPr>
+      </w:pPr>
     </w:p>
     <w:p>
       <w:pPr>
         <w:tabs>
           <w:tab w:val="left" w:pos="2980"/>
         </w:tabs>
-        <w:rPr>
-          <w:rFonts w:ascii="宋体" w:hAnsi="宋体"/>
-        </w:rPr>
-      </w:pPr>
-      <w:r>
-        <w:rPr>
-          <w:rFonts w:ascii="宋体" w:hAnsi="宋体" w:hint="eastAsia"/>
-        </w:rPr>
-        <w:t>一开始写的非常麻烦,</w:t>
-      </w:r>
-      <w:r>
-        <w:rPr>
-          <w:rFonts w:ascii="宋体" w:hAnsi="宋体"/>
-        </w:rPr>
-        <w:t xml:space="preserve"> </w:t>
-      </w:r>
-      <w:r>
-        <w:rPr>
-          <w:rFonts w:ascii="宋体" w:hAnsi="宋体" w:hint="eastAsia"/>
-        </w:rPr>
-        <w:t>非常的长.</w:t>
-      </w:r>
-      <w:r>
-        <w:rPr>
-          <w:rFonts w:ascii="宋体" w:hAnsi="宋体" w:hint="eastAsia"/>
-        </w:rPr>
-        <w:t>系数计算.</w:t>
+      </w:pPr>
+      <w:r>
+        <w:rPr>
+          <w:rFonts w:hint="eastAsia"/>
+        </w:rPr>
+        <w:t>5</w:t>
+      </w:r>
+      <w:r>
+        <w:t xml:space="preserve">. </w:t>
+      </w:r>
+      <w:r>
+        <w:rPr>
+          <w:rFonts w:hint="eastAsia"/>
+        </w:rPr>
+        <w:t>写</w:t>
+      </w:r>
+      <w:r>
+        <w:t>双三次方插值</w:t>
       </w:r>
     </w:p>
     <w:p>
@@ -2485,75 +2789,57 @@
         <w:tabs>
           <w:tab w:val="left" w:pos="2980"/>
         </w:tabs>
-        <w:rPr>
-          <w:rFonts w:ascii="宋体" w:hAnsi="宋体"/>
-        </w:rPr>
-      </w:pPr>
-      <w:r>
-        <w:rPr>
-          <w:rFonts w:ascii="宋体" w:hAnsi="宋体" w:hint="eastAsia"/>
-        </w:rPr>
-        <w:t>后来写在嵌套for循环中,</w:t>
-      </w:r>
-      <w:r>
-        <w:rPr>
-          <w:rFonts w:ascii="宋体" w:hAnsi="宋体"/>
-        </w:rPr>
+      </w:pPr>
+      <w:r>
+        <w:rPr>
+          <w:rFonts w:hint="eastAsia"/>
+        </w:rPr>
+        <w:t>写计算系数的函数</w:t>
+      </w:r>
+      <w:r>
+        <w:rPr>
+          <w:rFonts w:hint="eastAsia"/>
+        </w:rPr>
+        <w:t>,</w:t>
+      </w:r>
+      <w:r>
         <w:t xml:space="preserve"> </w:t>
       </w:r>
       <w:r>
         <w:rPr>
-          <w:rFonts w:ascii="宋体" w:hAnsi="宋体" w:hint="eastAsia"/>
-        </w:rPr>
-        <w:t>两个数组下标取值,</w:t>
-      </w:r>
-      <w:r>
-        <w:rPr>
-          <w:rFonts w:ascii="宋体" w:hAnsi="宋体"/>
-        </w:rPr>
+          <w:rFonts w:hint="eastAsia"/>
+        </w:rPr>
+        <w:t>选择四个点</w:t>
+      </w:r>
+      <w:r>
+        <w:rPr>
+          <w:rFonts w:hint="eastAsia"/>
+        </w:rPr>
+        <w:t>,</w:t>
+      </w:r>
+      <w:r>
         <w:t xml:space="preserve"> </w:t>
       </w:r>
       <w:r>
         <w:rPr>
-          <w:rFonts w:ascii="宋体" w:hAnsi="宋体" w:hint="eastAsia"/>
-        </w:rPr>
-        <w:t>就不用把1</w:t>
-      </w:r>
-      <w:r>
-        <w:rPr>
-          <w:rFonts w:ascii="宋体" w:hAnsi="宋体"/>
-        </w:rPr>
-        <w:t>6</w:t>
-      </w:r>
-      <w:r>
-        <w:rPr>
-          <w:rFonts w:ascii="宋体" w:hAnsi="宋体" w:hint="eastAsia"/>
-        </w:rPr>
-        <w:t>个坐标一个个</w:t>
-      </w:r>
-      <w:r>
-        <w:rPr>
-          <w:rFonts w:ascii="宋体" w:hAnsi="宋体" w:hint="eastAsia"/>
-        </w:rPr>
-        <w:t>乘起来</w:t>
-      </w:r>
-      <w:r>
-        <w:rPr>
-          <w:rFonts w:ascii="宋体" w:hAnsi="宋体" w:hint="eastAsia"/>
-        </w:rPr>
-        <w:t>了,</w:t>
-      </w:r>
-      <w:r>
-        <w:rPr>
-          <w:rFonts w:ascii="宋体" w:hAnsi="宋体"/>
-        </w:rPr>
+          <w:rFonts w:hint="eastAsia"/>
+        </w:rPr>
+        <w:t>然后根据公式计算</w:t>
+      </w:r>
+      <w:r>
+        <w:rPr>
+          <w:rFonts w:hint="eastAsia"/>
+        </w:rPr>
+        <w:t>系数</w:t>
+      </w:r>
+      <w:r>
+        <w:rPr>
+          <w:rFonts w:hint="eastAsia"/>
+        </w:rPr>
+        <w:t>.</w:t>
+      </w:r>
+      <w:r>
         <w:t xml:space="preserve"> </w:t>
-      </w:r>
-      <w:r>
-        <w:rPr>
-          <w:rFonts w:ascii="宋体" w:hAnsi="宋体" w:hint="eastAsia"/>
-        </w:rPr>
-        <w:t>这样又方便又不容易错.</w:t>
       </w:r>
     </w:p>
     <w:p>
@@ -2562,6 +2848,215 @@
           <w:tab w:val="left" w:pos="2980"/>
         </w:tabs>
         <w:rPr>
+          <w:rFonts w:hint="eastAsia"/>
+        </w:rPr>
+      </w:pPr>
+      <w:r>
+        <w:rPr>
+          <w:rFonts w:hint="eastAsia"/>
+        </w:rPr>
+        <w:t>写三次插值</w:t>
+      </w:r>
+      <w:r>
+        <w:rPr>
+          <w:rFonts w:hint="eastAsia"/>
+        </w:rPr>
+        <w:t>.</w:t>
+      </w:r>
+    </w:p>
+    <w:p>
+      <w:pPr>
+        <w:tabs>
+          <w:tab w:val="left" w:pos="2980"/>
+        </w:tabs>
+      </w:pPr>
+      <w:r>
+        <w:rPr>
+          <w:rFonts w:hint="eastAsia"/>
+        </w:rPr>
+        <w:t>这个效果好像不是很好</w:t>
+      </w:r>
+      <w:r>
+        <w:rPr>
+          <w:rFonts w:hint="eastAsia"/>
+        </w:rPr>
+        <w:t>,</w:t>
+      </w:r>
+      <w:r>
+        <w:t xml:space="preserve"> </w:t>
+      </w:r>
+      <w:r>
+        <w:rPr>
+          <w:rFonts w:hint="eastAsia"/>
+        </w:rPr>
+        <w:t>可能是多项式选择的问题</w:t>
+      </w:r>
+      <w:r>
+        <w:rPr>
+          <w:rFonts w:hint="eastAsia"/>
+        </w:rPr>
+        <w:t>.</w:t>
+      </w:r>
+      <w:r>
+        <w:t xml:space="preserve"> </w:t>
+      </w:r>
+    </w:p>
+    <w:p>
+      <w:pPr>
+        <w:tabs>
+          <w:tab w:val="left" w:pos="2980"/>
+        </w:tabs>
+      </w:pPr>
+      <w:r>
+        <w:rPr>
+          <w:rFonts w:hint="eastAsia"/>
+        </w:rPr>
+        <w:t>一开始写的非常麻烦</w:t>
+      </w:r>
+      <w:r>
+        <w:rPr>
+          <w:rFonts w:hint="eastAsia"/>
+        </w:rPr>
+        <w:t>,</w:t>
+      </w:r>
+      <w:r>
+        <w:t xml:space="preserve"> </w:t>
+      </w:r>
+      <w:r>
+        <w:rPr>
+          <w:rFonts w:hint="eastAsia"/>
+        </w:rPr>
+        <w:t>非常的长</w:t>
+      </w:r>
+      <w:r>
+        <w:rPr>
+          <w:rFonts w:hint="eastAsia"/>
+        </w:rPr>
+        <w:t>.</w:t>
+      </w:r>
+      <w:r>
+        <w:rPr>
+          <w:rFonts w:hint="eastAsia"/>
+        </w:rPr>
+        <w:t>系数计算</w:t>
+      </w:r>
+      <w:r>
+        <w:rPr>
+          <w:rFonts w:hint="eastAsia"/>
+        </w:rPr>
+        <w:t>.</w:t>
+      </w:r>
+    </w:p>
+    <w:p>
+      <w:pPr>
+        <w:tabs>
+          <w:tab w:val="left" w:pos="2980"/>
+        </w:tabs>
+      </w:pPr>
+      <w:r>
+        <w:rPr>
+          <w:rFonts w:hint="eastAsia"/>
+        </w:rPr>
+        <w:lastRenderedPageBreak/>
+        <w:t>后来写在嵌套</w:t>
+      </w:r>
+      <w:r>
+        <w:rPr>
+          <w:rFonts w:hint="eastAsia"/>
+        </w:rPr>
+        <w:t>for</w:t>
+      </w:r>
+      <w:r>
+        <w:rPr>
+          <w:rFonts w:hint="eastAsia"/>
+        </w:rPr>
+        <w:t>循环中</w:t>
+      </w:r>
+      <w:r>
+        <w:rPr>
+          <w:rFonts w:hint="eastAsia"/>
+        </w:rPr>
+        <w:t>,</w:t>
+      </w:r>
+      <w:r>
+        <w:t xml:space="preserve"> </w:t>
+      </w:r>
+      <w:r>
+        <w:rPr>
+          <w:rFonts w:hint="eastAsia"/>
+        </w:rPr>
+        <w:t>两个数组下标取值</w:t>
+      </w:r>
+      <w:r>
+        <w:rPr>
+          <w:rFonts w:hint="eastAsia"/>
+        </w:rPr>
+        <w:t>,</w:t>
+      </w:r>
+      <w:r>
+        <w:t xml:space="preserve"> </w:t>
+      </w:r>
+      <w:r>
+        <w:rPr>
+          <w:rFonts w:hint="eastAsia"/>
+        </w:rPr>
+        <w:t>就不用把</w:t>
+      </w:r>
+      <w:r>
+        <w:rPr>
+          <w:rFonts w:hint="eastAsia"/>
+        </w:rPr>
+        <w:t>1</w:t>
+      </w:r>
+      <w:r>
+        <w:t>6</w:t>
+      </w:r>
+      <w:r>
+        <w:rPr>
+          <w:rFonts w:hint="eastAsia"/>
+        </w:rPr>
+        <w:t>个坐标一个个</w:t>
+      </w:r>
+      <w:r>
+        <w:rPr>
+          <w:rFonts w:hint="eastAsia"/>
+        </w:rPr>
+        <w:t>乘起来</w:t>
+      </w:r>
+      <w:r>
+        <w:rPr>
+          <w:rFonts w:hint="eastAsia"/>
+        </w:rPr>
+        <w:t>了</w:t>
+      </w:r>
+      <w:r>
+        <w:rPr>
+          <w:rFonts w:hint="eastAsia"/>
+        </w:rPr>
+        <w:t>,</w:t>
+      </w:r>
+      <w:r>
+        <w:t xml:space="preserve"> </w:t>
+      </w:r>
+      <w:r>
+        <w:rPr>
+          <w:rFonts w:hint="eastAsia"/>
+        </w:rPr>
+        <w:t>这样又方便又不容易错</w:t>
+      </w:r>
+      <w:r>
+        <w:rPr>
+          <w:rFonts w:hint="eastAsia"/>
+        </w:rPr>
+        <w:t>.</w:t>
+      </w:r>
+    </w:p>
+    <w:p>
+      <w:pPr>
+        <w:tabs>
+          <w:tab w:val="left" w:pos="2980"/>
+        </w:tabs>
+        <w:rPr>
           <w:rFonts w:ascii="宋体" w:hAnsi="宋体"/>
         </w:rPr>
       </w:pPr>
@@ -2968,7 +3463,6 @@
           <w:szCs w:val="20"/>
           <w:shd w:val="clear" w:color="auto" w:fill="FFFFFF"/>
         </w:rPr>
-        <w:lastRenderedPageBreak/>
         <w:t>正确</w:t>
       </w:r>
       <w:r>
@@ -3420,9 +3914,18 @@
           <w:u w:val="single"/>
         </w:rPr>
       </w:pPr>
-    </w:p>
-    <w:p>
-      <w:pPr>
+      <w:r>
+        <w:rPr>
+          <w:rFonts w:ascii="Consolas" w:hAnsi="Consolas" w:cs="Consolas" w:hint="eastAsia"/>
+          <w:color w:val="0066CC"/>
+          <w:kern w:val="0"/>
+          <w:sz w:val="20"/>
+          <w:szCs w:val="20"/>
+          <w:u w:val="single"/>
+        </w:rPr>
+        <w:t>因为他可能超出边界</w:t>
+      </w:r>
+      <w:r>
         <w:rPr>
           <w:rFonts w:ascii="Consolas" w:hAnsi="Consolas" w:cs="Consolas"/>
           <w:color w:val="0066CC"/>
@@ -3431,10 +3934,31 @@
           <w:szCs w:val="20"/>
           <w:u w:val="single"/>
         </w:rPr>
-      </w:pPr>
-    </w:p>
-    <w:p>
-      <w:pPr>
+        <w:t xml:space="preserve">, </w:t>
+      </w:r>
+      <w:r>
+        <w:rPr>
+          <w:rFonts w:ascii="Consolas" w:hAnsi="Consolas" w:cs="Consolas" w:hint="eastAsia"/>
+          <w:color w:val="0066CC"/>
+          <w:kern w:val="0"/>
+          <w:sz w:val="20"/>
+          <w:szCs w:val="20"/>
+          <w:u w:val="single"/>
+        </w:rPr>
+        <w:t>所以要</w:t>
+      </w:r>
+      <w:r>
+        <w:rPr>
+          <w:rFonts w:ascii="Consolas" w:hAnsi="Consolas" w:cs="Consolas" w:hint="eastAsia"/>
+          <w:color w:val="0066CC"/>
+          <w:kern w:val="0"/>
+          <w:sz w:val="20"/>
+          <w:szCs w:val="20"/>
+          <w:u w:val="single"/>
+        </w:rPr>
+        <w:t>-</w:t>
+      </w:r>
+      <w:r>
         <w:rPr>
           <w:rFonts w:ascii="Consolas" w:hAnsi="Consolas" w:cs="Consolas"/>
           <w:color w:val="0066CC"/>
@@ -3443,6 +3967,31 @@
           <w:szCs w:val="20"/>
           <w:u w:val="single"/>
         </w:rPr>
+        <w:t>1;</w:t>
+      </w:r>
+    </w:p>
+    <w:p>
+      <w:pPr>
+        <w:rPr>
+          <w:rFonts w:ascii="Consolas" w:hAnsi="Consolas" w:cs="Consolas"/>
+          <w:color w:val="0066CC"/>
+          <w:kern w:val="0"/>
+          <w:sz w:val="20"/>
+          <w:szCs w:val="20"/>
+          <w:u w:val="single"/>
+        </w:rPr>
+      </w:pPr>
+    </w:p>
+    <w:p>
+      <w:pPr>
+        <w:rPr>
+          <w:rFonts w:ascii="Consolas" w:hAnsi="Consolas" w:cs="Consolas"/>
+          <w:color w:val="0066CC"/>
+          <w:kern w:val="0"/>
+          <w:sz w:val="20"/>
+          <w:szCs w:val="20"/>
+          <w:u w:val="single"/>
+        </w:rPr>
       </w:pPr>
       <w:r>
         <w:rPr>
@@ -3477,9 +4026,7 @@
         </w:rPr>
         <w:t xml:space="preserve"> </w:t>
       </w:r>
-    </w:p>
-    <w:p>
-      <w:pPr>
+      <w:r>
         <w:rPr>
           <w:rFonts w:ascii="Consolas" w:hAnsi="Consolas" w:cs="Consolas"/>
           <w:color w:val="0066CC"/>
@@ -3488,10 +4035,53 @@
           <w:szCs w:val="20"/>
           <w:u w:val="single"/>
         </w:rPr>
-      </w:pPr>
-    </w:p>
-    <w:p>
-      <w:pPr>
+        <w:t xml:space="preserve"> </w:t>
+      </w:r>
+      <w:r>
+        <w:rPr>
+          <w:rFonts w:ascii="Consolas" w:hAnsi="Consolas" w:cs="Consolas" w:hint="eastAsia"/>
+          <w:color w:val="0066CC"/>
+          <w:kern w:val="0"/>
+          <w:sz w:val="20"/>
+          <w:szCs w:val="20"/>
+          <w:u w:val="single"/>
+        </w:rPr>
+        <w:t>还是异常</w:t>
+      </w:r>
+      <w:r>
+        <w:rPr>
+          <w:rFonts w:ascii="Consolas" w:hAnsi="Consolas" w:cs="Consolas" w:hint="eastAsia"/>
+          <w:color w:val="0066CC"/>
+          <w:kern w:val="0"/>
+          <w:sz w:val="20"/>
+          <w:szCs w:val="20"/>
+          <w:u w:val="single"/>
+        </w:rPr>
+        <w:t>,</w:t>
+      </w:r>
+      <w:r>
+        <w:rPr>
+          <w:rFonts w:ascii="Consolas" w:hAnsi="Consolas" w:cs="Consolas" w:hint="eastAsia"/>
+          <w:color w:val="0066CC"/>
+          <w:kern w:val="0"/>
+          <w:sz w:val="20"/>
+          <w:szCs w:val="20"/>
+          <w:u w:val="single"/>
+        </w:rPr>
+        <w:t>他不显示更详细的错误</w:t>
+      </w:r>
+      <w:r>
+        <w:rPr>
+          <w:rFonts w:ascii="Consolas" w:hAnsi="Consolas" w:cs="Consolas" w:hint="eastAsia"/>
+          <w:color w:val="0066CC"/>
+          <w:kern w:val="0"/>
+          <w:sz w:val="20"/>
+          <w:szCs w:val="20"/>
+          <w:u w:val="single"/>
+        </w:rPr>
+        <w:t>,</w:t>
+      </w:r>
+      <w:r>
         <w:rPr>
           <w:rFonts w:ascii="Consolas" w:hAnsi="Consolas" w:cs="Consolas"/>
           <w:color w:val="0066CC"/>
@@ -3500,7 +4090,8 @@
           <w:szCs w:val="20"/>
           <w:u w:val="single"/>
         </w:rPr>
-      </w:pPr>
+        <w:t xml:space="preserve"> </w:t>
+      </w:r>
       <w:r>
         <w:rPr>
           <w:rFonts w:ascii="Consolas" w:hAnsi="Consolas" w:cs="Consolas" w:hint="eastAsia"/>
@@ -3510,7 +4101,7 @@
           <w:szCs w:val="20"/>
           <w:u w:val="single"/>
         </w:rPr>
-        <w:t>问题</w:t>
+        <w:t>就显示异常</w:t>
       </w:r>
       <w:r>
         <w:rPr>
@@ -3521,7 +4112,7 @@
           <w:szCs w:val="20"/>
           <w:u w:val="single"/>
         </w:rPr>
-        <w:t>4</w:t>
+        <w:t>.</w:t>
       </w:r>
       <w:r>
         <w:rPr>
@@ -3534,9 +4125,29 @@
         </w:rPr>
         <w:t xml:space="preserve"> </w:t>
       </w:r>
-    </w:p>
-    <w:p>
-      <w:pPr>
+      <w:r>
+        <w:rPr>
+          <w:rFonts w:ascii="Consolas" w:hAnsi="Consolas" w:cs="Consolas" w:hint="eastAsia"/>
+          <w:color w:val="0066CC"/>
+          <w:kern w:val="0"/>
+          <w:sz w:val="20"/>
+          <w:szCs w:val="20"/>
+          <w:u w:val="single"/>
+        </w:rPr>
+        <w:t>改成循环就出错</w:t>
+      </w:r>
+      <w:r>
+        <w:rPr>
+          <w:rFonts w:ascii="Consolas" w:hAnsi="Consolas" w:cs="Consolas" w:hint="eastAsia"/>
+          <w:color w:val="0066CC"/>
+          <w:kern w:val="0"/>
+          <w:sz w:val="20"/>
+          <w:szCs w:val="20"/>
+          <w:u w:val="single"/>
+        </w:rPr>
+        <w:t>.</w:t>
+      </w:r>
+      <w:r>
         <w:rPr>
           <w:rFonts w:ascii="Consolas" w:hAnsi="Consolas" w:cs="Consolas"/>
           <w:color w:val="0066CC"/>
@@ -3545,7 +4156,8 @@
           <w:szCs w:val="20"/>
           <w:u w:val="single"/>
         </w:rPr>
-      </w:pPr>
+        <w:t xml:space="preserve"> </w:t>
+      </w:r>
     </w:p>
     <w:p>
       <w:pPr>
@@ -3558,9 +4170,18 @@
           <w:u w:val="single"/>
         </w:rPr>
       </w:pPr>
-    </w:p>
-    <w:p>
-      <w:pPr>
+      <w:r>
+        <w:rPr>
+          <w:rFonts w:ascii="Consolas" w:hAnsi="Consolas" w:cs="Consolas" w:hint="eastAsia"/>
+          <w:color w:val="0066CC"/>
+          <w:kern w:val="0"/>
+          <w:sz w:val="20"/>
+          <w:szCs w:val="20"/>
+          <w:u w:val="single"/>
+        </w:rPr>
+        <w:t>因为我的循环写错了</w:t>
+      </w:r>
+      <w:r>
         <w:rPr>
           <w:rFonts w:ascii="Consolas" w:hAnsi="Consolas" w:cs="Consolas"/>
           <w:color w:val="0066CC"/>
@@ -3569,724 +4190,28 @@
           <w:szCs w:val="20"/>
           <w:u w:val="single"/>
         </w:rPr>
-      </w:pPr>
-      <w:r>
-        <w:rPr>
-          <w:rFonts w:ascii="Consolas" w:hAnsi="Consolas" w:cs="Consolas" w:hint="eastAsia"/>
-          <w:color w:val="0066CC"/>
-          <w:kern w:val="0"/>
-          <w:sz w:val="20"/>
-          <w:szCs w:val="20"/>
-          <w:u w:val="single"/>
-        </w:rPr>
-        <w:t>问题</w:t>
-      </w:r>
-      <w:r>
-        <w:rPr>
-          <w:rFonts w:ascii="Consolas" w:hAnsi="Consolas" w:cs="Consolas" w:hint="eastAsia"/>
-          <w:color w:val="0066CC"/>
-          <w:kern w:val="0"/>
-          <w:sz w:val="20"/>
-          <w:szCs w:val="20"/>
-          <w:u w:val="single"/>
-        </w:rPr>
-        <w:t>5</w:t>
-      </w:r>
-    </w:p>
-    <w:p>
-      <w:pPr>
-        <w:rPr>
-          <w:rFonts w:ascii="Arial" w:hAnsi="Arial" w:cs="Arial"/>
-          <w:color w:val="333333"/>
-          <w:sz w:val="20"/>
-          <w:szCs w:val="20"/>
-          <w:shd w:val="clear" w:color="auto" w:fill="FFFFFF"/>
-        </w:rPr>
-      </w:pPr>
-      <w:r>
-        <w:rPr>
-          <w:rFonts w:ascii="Consolas" w:hAnsi="Consolas" w:cs="Consolas" w:hint="eastAsia"/>
-          <w:color w:val="0066CC"/>
-          <w:kern w:val="0"/>
-          <w:sz w:val="20"/>
-          <w:szCs w:val="20"/>
-          <w:u w:val="single"/>
-        </w:rPr>
-        <w:t>解决方法</w:t>
-      </w:r>
-      <w:r>
-        <w:rPr>
-          <w:rFonts w:ascii="Consolas" w:hAnsi="Consolas" w:cs="Consolas" w:hint="eastAsia"/>
-          <w:color w:val="0066CC"/>
-          <w:kern w:val="0"/>
-          <w:sz w:val="20"/>
-          <w:szCs w:val="20"/>
-          <w:u w:val="single"/>
-        </w:rPr>
-        <w:t>:</w:t>
-      </w:r>
-      <w:r>
-        <w:rPr>
-          <w:rFonts w:ascii="Helvetica" w:hAnsi="Helvetica" w:cs="Helvetica"/>
-          <w:color w:val="333333"/>
-          <w:sz w:val="20"/>
-          <w:szCs w:val="20"/>
-          <w:shd w:val="clear" w:color="auto" w:fill="FFFFFF"/>
-        </w:rPr>
+        <w:t>.</w:t>
+      </w:r>
+    </w:p>
+    <w:p>
+      <w:pPr>
+        <w:rPr>
+          <w:rFonts w:eastAsia="黑体" w:hint="eastAsia"/>
+        </w:rPr>
+      </w:pPr>
+      <w:bookmarkStart w:id="0" w:name="_GoBack"/>
+      <w:bookmarkEnd w:id="0"/>
+    </w:p>
+    <w:p>
+      <w:pPr>
+        <w:pStyle w:val="1"/>
+      </w:pPr>
+      <w:r>
+        <w:t>4</w:t>
+      </w:r>
+      <w:r>
         <w:t xml:space="preserve"> </w:t>
       </w:r>
-    </w:p>
-    <w:p>
-      <w:pPr>
-        <w:rPr>
-          <w:rFonts w:ascii="Consolas" w:hAnsi="Consolas" w:cs="Consolas"/>
-          <w:color w:val="0066CC"/>
-          <w:kern w:val="0"/>
-          <w:sz w:val="20"/>
-          <w:szCs w:val="20"/>
-          <w:u w:val="single"/>
-        </w:rPr>
-      </w:pPr>
-    </w:p>
-    <w:p>
-      <w:pPr>
-        <w:rPr>
-          <w:rFonts w:ascii="Consolas" w:hAnsi="Consolas" w:cs="Consolas"/>
-          <w:color w:val="0066CC"/>
-          <w:kern w:val="0"/>
-          <w:sz w:val="20"/>
-          <w:szCs w:val="20"/>
-          <w:u w:val="single"/>
-        </w:rPr>
-      </w:pPr>
-    </w:p>
-    <w:p>
-      <w:pPr>
-        <w:rPr>
-          <w:rFonts w:ascii="Consolas" w:hAnsi="Consolas" w:cs="Consolas"/>
-          <w:color w:val="0066CC"/>
-          <w:kern w:val="0"/>
-          <w:sz w:val="20"/>
-          <w:szCs w:val="20"/>
-          <w:u w:val="single"/>
-        </w:rPr>
-      </w:pPr>
-      <w:r>
-        <w:rPr>
-          <w:rFonts w:ascii="Consolas" w:hAnsi="Consolas" w:cs="Consolas" w:hint="eastAsia"/>
-          <w:color w:val="0066CC"/>
-          <w:kern w:val="0"/>
-          <w:sz w:val="20"/>
-          <w:szCs w:val="20"/>
-          <w:u w:val="single"/>
-        </w:rPr>
-        <w:t>问题</w:t>
-      </w:r>
-      <w:r>
-        <w:rPr>
-          <w:rFonts w:ascii="Consolas" w:hAnsi="Consolas" w:cs="Consolas" w:hint="eastAsia"/>
-          <w:color w:val="0066CC"/>
-          <w:kern w:val="0"/>
-          <w:sz w:val="20"/>
-          <w:szCs w:val="20"/>
-          <w:u w:val="single"/>
-        </w:rPr>
-        <w:t>6</w:t>
-      </w:r>
-      <w:r>
-        <w:rPr>
-          <w:rFonts w:ascii="Consolas" w:hAnsi="Consolas" w:cs="Consolas"/>
-          <w:color w:val="0066CC"/>
-          <w:kern w:val="0"/>
-          <w:sz w:val="20"/>
-          <w:szCs w:val="20"/>
-          <w:u w:val="single"/>
-        </w:rPr>
-        <w:t xml:space="preserve"> </w:t>
-      </w:r>
-      <w:r>
-        <w:rPr>
-          <w:rFonts w:ascii="Consolas" w:hAnsi="Consolas" w:cs="Consolas"/>
-          <w:color w:val="0066CC"/>
-          <w:kern w:val="0"/>
-          <w:sz w:val="20"/>
-          <w:szCs w:val="20"/>
-          <w:u w:val="single"/>
-        </w:rPr>
-        <w:t>Exception processing async thread queue</w:t>
-      </w:r>
-    </w:p>
-    <w:p>
-      <w:pPr>
-        <w:rPr>
-          <w:rFonts w:ascii="Consolas" w:hAnsi="Consolas" w:cs="Consolas"/>
-          <w:color w:val="0066CC"/>
-          <w:kern w:val="0"/>
-          <w:sz w:val="20"/>
-          <w:szCs w:val="20"/>
-          <w:u w:val="single"/>
-        </w:rPr>
-      </w:pPr>
-      <w:r>
-        <w:rPr>
-          <w:rFonts w:ascii="Consolas" w:hAnsi="Consolas" w:cs="Consolas" w:hint="eastAsia"/>
-          <w:color w:val="0066CC"/>
-          <w:kern w:val="0"/>
-          <w:sz w:val="20"/>
-          <w:szCs w:val="20"/>
-          <w:u w:val="single"/>
-        </w:rPr>
-        <w:t>解决方法</w:t>
-      </w:r>
-      <w:r>
-        <w:rPr>
-          <w:rFonts w:ascii="Consolas" w:hAnsi="Consolas" w:cs="Consolas" w:hint="eastAsia"/>
-          <w:color w:val="0066CC"/>
-          <w:kern w:val="0"/>
-          <w:sz w:val="20"/>
-          <w:szCs w:val="20"/>
-          <w:u w:val="single"/>
-        </w:rPr>
-        <w:t>:</w:t>
-      </w:r>
-      <w:r>
-        <w:rPr>
-          <w:rFonts w:ascii="Consolas" w:hAnsi="Consolas" w:cs="Consolas" w:hint="eastAsia"/>
-          <w:color w:val="0066CC"/>
-          <w:kern w:val="0"/>
-          <w:sz w:val="20"/>
-          <w:szCs w:val="20"/>
-          <w:u w:val="single"/>
-        </w:rPr>
-        <w:t xml:space="preserve"> </w:t>
-      </w:r>
-      <w:r>
-        <w:rPr>
-          <w:rFonts w:ascii="Consolas" w:hAnsi="Consolas" w:cs="Consolas" w:hint="eastAsia"/>
-          <w:color w:val="0066CC"/>
-          <w:kern w:val="0"/>
-          <w:sz w:val="20"/>
-          <w:szCs w:val="20"/>
-          <w:u w:val="single"/>
-        </w:rPr>
-        <w:t>只要关掉</w:t>
-      </w:r>
-      <w:r>
-        <w:rPr>
-          <w:rFonts w:ascii="Consolas" w:hAnsi="Consolas" w:cs="Consolas" w:hint="eastAsia"/>
-          <w:color w:val="0066CC"/>
-          <w:kern w:val="0"/>
-          <w:sz w:val="20"/>
-          <w:szCs w:val="20"/>
-          <w:u w:val="single"/>
-        </w:rPr>
-        <w:t>'expressions'</w:t>
-      </w:r>
-      <w:r>
-        <w:rPr>
-          <w:rFonts w:ascii="Consolas" w:hAnsi="Consolas" w:cs="Consolas" w:hint="eastAsia"/>
-          <w:color w:val="0066CC"/>
-          <w:kern w:val="0"/>
-          <w:sz w:val="20"/>
-          <w:szCs w:val="20"/>
-          <w:u w:val="single"/>
-        </w:rPr>
-        <w:t>视图就可以了</w:t>
-      </w:r>
-    </w:p>
-    <w:p>
-      <w:pPr>
-        <w:rPr>
-          <w:rFonts w:ascii="&amp;quot" w:hAnsi="&amp;quot" w:hint="eastAsia"/>
-          <w:color w:val="444444"/>
-          <w:szCs w:val="21"/>
-        </w:rPr>
-      </w:pPr>
-      <w:r>
-        <w:rPr>
-          <w:rFonts w:ascii="&amp;quot" w:hAnsi="&amp;quot" w:hint="eastAsia"/>
-          <w:color w:val="444444"/>
-          <w:szCs w:val="21"/>
-        </w:rPr>
-        <w:t>问题</w:t>
-      </w:r>
-      <w:r>
-        <w:rPr>
-          <w:rFonts w:ascii="&amp;quot" w:hAnsi="&amp;quot" w:hint="eastAsia"/>
-          <w:color w:val="444444"/>
-          <w:szCs w:val="21"/>
-        </w:rPr>
-        <w:t>7:</w:t>
-      </w:r>
-      <w:r>
-        <w:rPr>
-          <w:rFonts w:ascii="&amp;quot" w:hAnsi="&amp;quot"/>
-          <w:color w:val="444444"/>
-          <w:szCs w:val="21"/>
-        </w:rPr>
-        <w:t xml:space="preserve"> </w:t>
-      </w:r>
-      <w:r>
-        <w:rPr>
-          <w:rFonts w:ascii="&amp;quot" w:hAnsi="&amp;quot"/>
-          <w:color w:val="444444"/>
-          <w:szCs w:val="21"/>
-        </w:rPr>
-        <w:t xml:space="preserve"> </w:t>
-      </w:r>
-      <w:r>
-        <w:rPr>
-          <w:rFonts w:ascii="Consolas" w:eastAsiaTheme="minorEastAsia" w:hAnsi="Consolas" w:cs="Consolas"/>
-          <w:color w:val="00C87D"/>
-          <w:kern w:val="0"/>
-          <w:sz w:val="24"/>
-        </w:rPr>
-        <w:t>1-2*((2+3)*(2+3))</w:t>
-      </w:r>
-      <w:r>
-        <w:rPr>
-          <w:rFonts w:ascii="Consolas" w:eastAsiaTheme="minorEastAsia" w:hAnsi="Consolas" w:cs="Consolas" w:hint="eastAsia"/>
-          <w:color w:val="00C87D"/>
-          <w:kern w:val="0"/>
-          <w:sz w:val="24"/>
-        </w:rPr>
-        <w:t xml:space="preserve"> </w:t>
-      </w:r>
-      <w:r>
-        <w:rPr>
-          <w:rFonts w:ascii="Consolas" w:eastAsiaTheme="minorEastAsia" w:hAnsi="Consolas" w:cs="Consolas" w:hint="eastAsia"/>
-          <w:color w:val="00C87D"/>
-          <w:kern w:val="0"/>
-          <w:sz w:val="24"/>
-        </w:rPr>
-        <w:t>报错</w:t>
-      </w:r>
-    </w:p>
-    <w:p>
-      <w:pPr>
-        <w:rPr>
-          <w:rFonts w:ascii="&amp;quot" w:hAnsi="&amp;quot" w:hint="eastAsia"/>
-          <w:color w:val="444444"/>
-          <w:szCs w:val="21"/>
-        </w:rPr>
-      </w:pPr>
-    </w:p>
-    <w:p>
-      <w:pPr>
-        <w:rPr>
-          <w:rFonts w:ascii="Consolas" w:hAnsi="Consolas" w:cs="Consolas"/>
-          <w:color w:val="0066CC"/>
-          <w:kern w:val="0"/>
-          <w:sz w:val="20"/>
-          <w:szCs w:val="20"/>
-          <w:u w:val="single"/>
-        </w:rPr>
-      </w:pPr>
-      <w:r>
-        <w:rPr>
-          <w:rFonts w:ascii="&amp;quot" w:hAnsi="&amp;quot"/>
-          <w:color w:val="444444"/>
-          <w:szCs w:val="21"/>
-        </w:rPr>
-        <w:t>原因</w:t>
-      </w:r>
-      <w:r>
-        <w:rPr>
-          <w:rFonts w:ascii="&amp;quot" w:hAnsi="&amp;quot" w:hint="eastAsia"/>
-          <w:color w:val="444444"/>
-          <w:szCs w:val="21"/>
-        </w:rPr>
-        <w:t>:</w:t>
-      </w:r>
-      <w:r>
-        <w:rPr>
-          <w:rFonts w:ascii="&amp;quot" w:hAnsi="&amp;quot" w:hint="eastAsia"/>
-          <w:color w:val="444444"/>
-          <w:szCs w:val="21"/>
-        </w:rPr>
-        <w:t xml:space="preserve"> </w:t>
-      </w:r>
-    </w:p>
-    <w:p>
-      <w:pPr>
-        <w:rPr>
-          <w:rFonts w:ascii="Consolas" w:hAnsi="Consolas" w:cs="Consolas"/>
-          <w:color w:val="0066CC"/>
-          <w:kern w:val="0"/>
-          <w:sz w:val="20"/>
-          <w:szCs w:val="20"/>
-          <w:u w:val="single"/>
-        </w:rPr>
-      </w:pPr>
-    </w:p>
-    <w:p>
-      <w:pPr>
-        <w:rPr>
-          <w:rFonts w:ascii="Consolas" w:hAnsi="Consolas" w:cs="Consolas"/>
-          <w:color w:val="0066CC"/>
-          <w:kern w:val="0"/>
-          <w:sz w:val="20"/>
-          <w:szCs w:val="20"/>
-          <w:u w:val="single"/>
-        </w:rPr>
-      </w:pPr>
-    </w:p>
-    <w:p>
-      <w:pPr>
-        <w:rPr>
-          <w:rFonts w:ascii="Consolas" w:hAnsi="Consolas" w:cs="Consolas"/>
-          <w:color w:val="0066CC"/>
-          <w:kern w:val="0"/>
-          <w:sz w:val="20"/>
-          <w:szCs w:val="20"/>
-          <w:u w:val="single"/>
-        </w:rPr>
-      </w:pPr>
-    </w:p>
-    <w:p>
-      <w:pPr>
-        <w:rPr>
-          <w:rFonts w:ascii="Consolas" w:hAnsi="Consolas" w:cs="Consolas"/>
-          <w:color w:val="0066CC"/>
-          <w:kern w:val="0"/>
-          <w:sz w:val="20"/>
-          <w:szCs w:val="20"/>
-          <w:u w:val="single"/>
-        </w:rPr>
-      </w:pPr>
-      <w:r>
-        <w:rPr>
-          <w:rFonts w:ascii="Consolas" w:hAnsi="Consolas" w:cs="Consolas" w:hint="eastAsia"/>
-          <w:color w:val="0066CC"/>
-          <w:kern w:val="0"/>
-          <w:sz w:val="20"/>
-          <w:szCs w:val="20"/>
-          <w:u w:val="single"/>
-        </w:rPr>
-        <w:t>问题</w:t>
-      </w:r>
-      <w:r>
-        <w:rPr>
-          <w:rFonts w:ascii="Consolas" w:hAnsi="Consolas" w:cs="Consolas" w:hint="eastAsia"/>
-          <w:color w:val="0066CC"/>
-          <w:kern w:val="0"/>
-          <w:sz w:val="20"/>
-          <w:szCs w:val="20"/>
-          <w:u w:val="single"/>
-        </w:rPr>
-        <w:t>8:</w:t>
-      </w:r>
-      <w:r>
-        <w:rPr>
-          <w:rFonts w:ascii="Consolas" w:hAnsi="Consolas" w:cs="Consolas" w:hint="eastAsia"/>
-          <w:color w:val="0066CC"/>
-          <w:kern w:val="0"/>
-          <w:sz w:val="20"/>
-          <w:szCs w:val="20"/>
-          <w:u w:val="single"/>
-        </w:rPr>
-        <w:t>字体忽然变了</w:t>
-      </w:r>
-    </w:p>
-    <w:p>
-      <w:pPr>
-        <w:rPr>
-          <w:rFonts w:ascii="Arial" w:hAnsi="Arial" w:cs="Arial"/>
-          <w:color w:val="333333"/>
-          <w:sz w:val="20"/>
-          <w:szCs w:val="20"/>
-          <w:shd w:val="clear" w:color="auto" w:fill="FFFFFF"/>
-        </w:rPr>
-      </w:pPr>
-      <w:r>
-        <w:rPr>
-          <w:rFonts w:ascii="Arial" w:hAnsi="Arial" w:cs="Arial" w:hint="eastAsia"/>
-          <w:color w:val="333333"/>
-          <w:sz w:val="20"/>
-          <w:szCs w:val="20"/>
-          <w:shd w:val="clear" w:color="auto" w:fill="FFFFFF"/>
-        </w:rPr>
-        <w:t>解决方法</w:t>
-      </w:r>
-      <w:r>
-        <w:rPr>
-          <w:rFonts w:ascii="Arial" w:hAnsi="Arial" w:cs="Arial" w:hint="eastAsia"/>
-          <w:color w:val="333333"/>
-          <w:sz w:val="20"/>
-          <w:szCs w:val="20"/>
-          <w:shd w:val="clear" w:color="auto" w:fill="FFFFFF"/>
-        </w:rPr>
-        <w:t>:</w:t>
-      </w:r>
-      <w:r>
-        <w:rPr>
-          <w:rFonts w:ascii="Arial" w:hAnsi="Arial" w:cs="Arial" w:hint="eastAsia"/>
-          <w:color w:val="333333"/>
-          <w:sz w:val="20"/>
-          <w:szCs w:val="20"/>
-          <w:shd w:val="clear" w:color="auto" w:fill="FFFFFF"/>
-        </w:rPr>
-        <w:t>这个</w:t>
-      </w:r>
-      <w:r>
-        <w:rPr>
-          <w:rFonts w:ascii="Arial" w:hAnsi="Arial" w:cs="Arial"/>
-          <w:color w:val="333333"/>
-          <w:sz w:val="20"/>
-          <w:szCs w:val="20"/>
-          <w:shd w:val="clear" w:color="auto" w:fill="FFFFFF"/>
-        </w:rPr>
-        <w:t>不是你的</w:t>
-      </w:r>
-      <w:r>
-        <w:rPr>
-          <w:rStyle w:val="a9"/>
-          <w:rFonts w:ascii="Arial" w:hAnsi="Arial" w:cs="Arial"/>
-          <w:color w:val="F73131"/>
-          <w:sz w:val="20"/>
-          <w:szCs w:val="20"/>
-        </w:rPr>
-        <w:t>Eclipse</w:t>
-      </w:r>
-      <w:r>
-        <w:rPr>
-          <w:rFonts w:ascii="Arial" w:hAnsi="Arial" w:cs="Arial"/>
-          <w:color w:val="333333"/>
-          <w:sz w:val="20"/>
-          <w:szCs w:val="20"/>
-          <w:shd w:val="clear" w:color="auto" w:fill="FFFFFF"/>
-        </w:rPr>
-        <w:t>的问题</w:t>
-      </w:r>
-      <w:r>
-        <w:rPr>
-          <w:rFonts w:ascii="Arial" w:hAnsi="Arial" w:cs="Arial"/>
-          <w:color w:val="333333"/>
-          <w:sz w:val="20"/>
-          <w:szCs w:val="20"/>
-          <w:shd w:val="clear" w:color="auto" w:fill="FFFFFF"/>
-        </w:rPr>
-        <w:t xml:space="preserve"> </w:t>
-      </w:r>
-      <w:r>
-        <w:rPr>
-          <w:rFonts w:ascii="Arial" w:hAnsi="Arial" w:cs="Arial"/>
-          <w:color w:val="333333"/>
-          <w:sz w:val="20"/>
-          <w:szCs w:val="20"/>
-          <w:shd w:val="clear" w:color="auto" w:fill="FFFFFF"/>
-        </w:rPr>
-        <w:t>是你的输入法被你切换为全角模式输入后的情况</w:t>
-      </w:r>
-      <w:r>
-        <w:rPr>
-          <w:rFonts w:ascii="Arial" w:hAnsi="Arial" w:cs="Arial"/>
-          <w:color w:val="333333"/>
-          <w:sz w:val="20"/>
-          <w:szCs w:val="20"/>
-          <w:shd w:val="clear" w:color="auto" w:fill="FFFFFF"/>
-        </w:rPr>
-        <w:t xml:space="preserve"> </w:t>
-      </w:r>
-      <w:r>
-        <w:rPr>
-          <w:rFonts w:ascii="Arial" w:hAnsi="Arial" w:cs="Arial"/>
-          <w:color w:val="333333"/>
-          <w:sz w:val="20"/>
-          <w:szCs w:val="20"/>
-          <w:shd w:val="clear" w:color="auto" w:fill="FFFFFF"/>
-        </w:rPr>
-        <w:t>只需要把输入法切回</w:t>
-      </w:r>
-      <w:r>
-        <w:rPr>
-          <w:rFonts w:ascii="Arial" w:hAnsi="Arial" w:cs="Arial" w:hint="eastAsia"/>
-          <w:color w:val="333333"/>
-          <w:sz w:val="20"/>
-          <w:szCs w:val="20"/>
-          <w:shd w:val="clear" w:color="auto" w:fill="FFFFFF"/>
-        </w:rPr>
-        <w:t>半角模式即可</w:t>
-      </w:r>
-      <w:r>
-        <w:rPr>
-          <w:rFonts w:ascii="Arial" w:hAnsi="Arial" w:cs="Arial" w:hint="eastAsia"/>
-          <w:color w:val="333333"/>
-          <w:sz w:val="20"/>
-          <w:szCs w:val="20"/>
-          <w:shd w:val="clear" w:color="auto" w:fill="FFFFFF"/>
-        </w:rPr>
-        <w:t>.</w:t>
-      </w:r>
-    </w:p>
-    <w:p>
-      <w:pPr>
-        <w:rPr>
-          <w:rFonts w:ascii="Arial" w:hAnsi="Arial" w:cs="Arial"/>
-          <w:color w:val="333333"/>
-          <w:sz w:val="20"/>
-          <w:szCs w:val="20"/>
-          <w:shd w:val="clear" w:color="auto" w:fill="FFFFFF"/>
-        </w:rPr>
-      </w:pPr>
-    </w:p>
-    <w:p>
-      <w:r>
-        <w:rPr>
-          <w:rFonts w:ascii="Consolas" w:hAnsi="Consolas" w:cs="Consolas" w:hint="eastAsia"/>
-          <w:color w:val="0066CC"/>
-          <w:kern w:val="0"/>
-          <w:sz w:val="20"/>
-          <w:szCs w:val="20"/>
-          <w:u w:val="single"/>
-        </w:rPr>
-        <w:t>问题</w:t>
-      </w:r>
-      <w:r>
-        <w:rPr>
-          <w:rFonts w:ascii="Consolas" w:hAnsi="Consolas" w:cs="Consolas" w:hint="eastAsia"/>
-          <w:color w:val="0066CC"/>
-          <w:kern w:val="0"/>
-          <w:sz w:val="20"/>
-          <w:szCs w:val="20"/>
-          <w:u w:val="single"/>
-        </w:rPr>
-        <w:t>9:</w:t>
-      </w:r>
-      <w:r>
-        <w:rPr>
-          <w:rFonts w:hint="eastAsia"/>
-        </w:rPr>
-        <w:t xml:space="preserve"> </w:t>
-      </w:r>
-    </w:p>
-    <w:p>
-      <w:pPr>
-        <w:rPr>
-          <w:rFonts w:ascii="Consolas" w:hAnsi="Consolas" w:cs="Consolas"/>
-          <w:color w:val="0066CC"/>
-          <w:kern w:val="0"/>
-          <w:sz w:val="20"/>
-          <w:szCs w:val="20"/>
-          <w:u w:val="single"/>
-        </w:rPr>
-      </w:pPr>
-    </w:p>
-    <w:p>
-      <w:pPr>
-        <w:rPr>
-          <w:rFonts w:ascii="Consolas" w:hAnsi="Consolas" w:cs="Consolas"/>
-          <w:color w:val="0066CC"/>
-          <w:kern w:val="0"/>
-          <w:sz w:val="20"/>
-          <w:szCs w:val="20"/>
-          <w:u w:val="single"/>
-        </w:rPr>
-      </w:pPr>
-      <w:r>
-        <w:rPr>
-          <w:rFonts w:ascii="Consolas" w:hAnsi="Consolas" w:cs="Consolas" w:hint="eastAsia"/>
-          <w:color w:val="0066CC"/>
-          <w:kern w:val="0"/>
-          <w:sz w:val="20"/>
-          <w:szCs w:val="20"/>
-          <w:u w:val="single"/>
-        </w:rPr>
-        <w:t>解决方法</w:t>
-      </w:r>
-      <w:r>
-        <w:rPr>
-          <w:rFonts w:ascii="Consolas" w:hAnsi="Consolas" w:cs="Consolas" w:hint="eastAsia"/>
-          <w:color w:val="0066CC"/>
-          <w:kern w:val="0"/>
-          <w:sz w:val="20"/>
-          <w:szCs w:val="20"/>
-          <w:u w:val="single"/>
-        </w:rPr>
-        <w:t>:</w:t>
-      </w:r>
-      <w:r>
-        <w:rPr>
-          <w:rFonts w:ascii="微软雅黑" w:eastAsia="微软雅黑" w:hAnsi="微软雅黑" w:hint="eastAsia"/>
-          <w:color w:val="222226"/>
-          <w:szCs w:val="21"/>
-          <w:shd w:val="clear" w:color="auto" w:fill="FFFFFF"/>
-        </w:rPr>
-        <w:t xml:space="preserve"> </w:t>
-      </w:r>
-    </w:p>
-    <w:p>
-      <w:pPr>
-        <w:autoSpaceDE w:val="0"/>
-        <w:autoSpaceDN w:val="0"/>
-        <w:adjustRightInd w:val="0"/>
-        <w:jc w:val="left"/>
-        <w:rPr>
-          <w:rFonts w:eastAsia="黑体"/>
-        </w:rPr>
-      </w:pPr>
-      <w:r>
-        <w:rPr>
-          <w:rFonts w:ascii="Consolas" w:hAnsi="Consolas" w:cs="Consolas" w:hint="eastAsia"/>
-          <w:color w:val="0066CC"/>
-          <w:kern w:val="0"/>
-          <w:sz w:val="20"/>
-          <w:szCs w:val="20"/>
-          <w:u w:val="single"/>
-        </w:rPr>
-        <w:t>问题</w:t>
-      </w:r>
-      <w:r>
-        <w:rPr>
-          <w:rFonts w:ascii="Consolas" w:hAnsi="Consolas" w:cs="Consolas" w:hint="eastAsia"/>
-          <w:color w:val="0066CC"/>
-          <w:kern w:val="0"/>
-          <w:sz w:val="20"/>
-          <w:szCs w:val="20"/>
-          <w:u w:val="single"/>
-        </w:rPr>
-        <w:t>10</w:t>
-      </w:r>
-      <w:r>
-        <w:rPr>
-          <w:rFonts w:ascii="Consolas" w:hAnsi="Consolas" w:cs="Consolas" w:hint="eastAsia"/>
-          <w:color w:val="0066CC"/>
-          <w:kern w:val="0"/>
-          <w:sz w:val="20"/>
-          <w:szCs w:val="20"/>
-          <w:u w:val="single"/>
-        </w:rPr>
-        <w:t>:</w:t>
-      </w:r>
-      <w:r>
-        <w:rPr>
-          <w:rFonts w:ascii="Consolas" w:hAnsi="Consolas" w:cs="Consolas"/>
-          <w:color w:val="0066CC"/>
-          <w:kern w:val="0"/>
-          <w:sz w:val="20"/>
-          <w:szCs w:val="20"/>
-          <w:u w:val="single"/>
-        </w:rPr>
-        <w:t xml:space="preserve">  </w:t>
-      </w:r>
-    </w:p>
-    <w:p>
-      <w:pPr>
-        <w:rPr>
-          <w:rFonts w:eastAsia="黑体"/>
-        </w:rPr>
-      </w:pPr>
-    </w:p>
-    <w:p>
-      <w:pPr>
-        <w:pStyle w:val="1"/>
-      </w:pPr>
-      <w:r>
-        <w:t>4</w:t>
-      </w:r>
-      <w:r>
-        <w:t xml:space="preserve"> </w:t>
-      </w:r>
       <w:r>
         <w:t>实验</w:t>
       </w:r>
@@ -4315,11 +4240,10 @@
         <w:rPr>
           <w:noProof/>
         </w:rPr>
-        <w:lastRenderedPageBreak/>
         <w:drawing>
           <wp:inline distT="0" distB="0" distL="0" distR="0" wp14:anchorId="4BEA8746" wp14:editId="5ED51D82">
-            <wp:extent cx="5274310" cy="2892425"/>
-            <wp:effectExtent l="0" t="0" r="2540" b="3175"/>
+            <wp:extent cx="4881220" cy="2676855"/>
+            <wp:effectExtent l="0" t="0" r="0" b="0"/>
             <wp:docPr id="2" name="图片 2"/>
             <wp:cNvGraphicFramePr>
               <a:graphicFrameLocks xmlns:a="http://schemas.openxmlformats.org/drawingml/2006/main" noChangeAspect="1"/>
@@ -4340,7 +4264,7 @@
                   <pic:spPr>
                     <a:xfrm>
                       <a:off x="0" y="0"/>
-                      <a:ext cx="5274310" cy="2892425"/>
+                      <a:ext cx="4882318" cy="2677457"/>
                     </a:xfrm>
                     <a:prstGeom prst="rect">
                       <a:avLst/>
@@ -4408,6 +4332,7 @@
         <w:rPr>
           <w:noProof/>
         </w:rPr>
+        <w:lastRenderedPageBreak/>
         <w:drawing>
           <wp:inline distT="0" distB="0" distL="0" distR="0" wp14:anchorId="4E6B70AE" wp14:editId="035F050B">
             <wp:extent cx="5274310" cy="3041015"/>
@@ -4513,7 +4438,6 @@
         <w:rPr>
           <w:noProof/>
         </w:rPr>
-        <w:lastRenderedPageBreak/>
         <w:drawing>
           <wp:inline distT="0" distB="0" distL="0" distR="0" wp14:anchorId="1E428A97" wp14:editId="3CDEF3D0">
             <wp:extent cx="5274310" cy="2159635"/>
@@ -4593,8 +4517,6 @@
         </w:rPr>
         <w:t>.</w:t>
       </w:r>
-      <w:bookmarkStart w:id="0" w:name="_GoBack"/>
-      <w:bookmarkEnd w:id="0"/>
     </w:p>
     <w:p>
       <w:pPr>

</xml_diff>